<commit_message>
contineud work on PoC Camera Usage
</commit_message>
<xml_diff>
--- a/projectNonCodeFiles/Risk Assessment.docx
+++ b/projectNonCodeFiles/Risk Assessment.docx
@@ -344,15 +344,7 @@
         <w:rPr>
           <w:rFonts w:cstheme="minorHAnsi"/>
         </w:rPr>
-        <w:t xml:space="preserve"> - Do</w:t>
-      </w:r>
-      <w:bookmarkStart w:id="0" w:name="_GoBack"/>
-      <w:bookmarkEnd w:id="0"/>
-      <w:r>
-        <w:rPr>
-          <w:rFonts w:cstheme="minorHAnsi"/>
-        </w:rPr>
-        <w:t>ne</w:t>
+        <w:t xml:space="preserve"> - Done</w:t>
       </w:r>
     </w:p>
     <w:p>
@@ -763,6 +755,44 @@
         </w:rPr>
         <w:t>Images to be stored locally and in blob storage</w:t>
       </w:r>
+    </w:p>
+    <w:p>
+      <w:pPr>
+        <w:pStyle w:val="ListParagraph"/>
+        <w:numPr>
+          <w:ilvl w:val="3"/>
+          <w:numId w:val="1"/>
+        </w:numPr>
+        <w:rPr>
+          <w:rFonts w:cstheme="minorHAnsi"/>
+        </w:rPr>
+      </w:pPr>
+      <w:r>
+        <w:rPr>
+          <w:rFonts w:cstheme="minorHAnsi"/>
+        </w:rPr>
+        <w:t>Images should have auto clean up</w:t>
+      </w:r>
+    </w:p>
+    <w:p>
+      <w:pPr>
+        <w:pStyle w:val="ListParagraph"/>
+        <w:numPr>
+          <w:ilvl w:val="3"/>
+          <w:numId w:val="1"/>
+        </w:numPr>
+        <w:rPr>
+          <w:rFonts w:cstheme="minorHAnsi"/>
+        </w:rPr>
+      </w:pPr>
+      <w:r>
+        <w:rPr>
+          <w:rFonts w:cstheme="minorHAnsi"/>
+        </w:rPr>
+        <w:t>One possibility for saving space is to adjust the photo to a smaller size before it is saved permanently. However, this requirement is dependent on what the OCR API will need</w:t>
+      </w:r>
+      <w:bookmarkStart w:id="0" w:name="_GoBack"/>
+      <w:bookmarkEnd w:id="0"/>
     </w:p>
     <w:p>
       <w:pPr>
@@ -1131,6 +1161,7 @@
     <w:lsdException w:name="HTML Sample" w:semiHidden="1" w:unhideWhenUsed="1"/>
     <w:lsdException w:name="HTML Typewriter" w:semiHidden="1" w:unhideWhenUsed="1"/>
     <w:lsdException w:name="HTML Variable" w:semiHidden="1" w:unhideWhenUsed="1"/>
+    <w:lsdException w:name="Normal Table" w:semiHidden="1" w:unhideWhenUsed="1"/>
     <w:lsdException w:name="annotation subject" w:semiHidden="1" w:unhideWhenUsed="1"/>
     <w:lsdException w:name="No List" w:semiHidden="1" w:unhideWhenUsed="1"/>
     <w:lsdException w:name="Outline List 1" w:semiHidden="1" w:unhideWhenUsed="1"/>
@@ -1177,8 +1208,10 @@
     <w:lsdException w:name="Table Subtle 2" w:semiHidden="1" w:unhideWhenUsed="1"/>
     <w:lsdException w:name="Table Web 1" w:semiHidden="1" w:unhideWhenUsed="1"/>
     <w:lsdException w:name="Table Web 2" w:semiHidden="1" w:unhideWhenUsed="1"/>
+    <w:lsdException w:name="Table Web 3" w:semiHidden="1" w:unhideWhenUsed="1"/>
     <w:lsdException w:name="Balloon Text" w:semiHidden="1" w:unhideWhenUsed="1"/>
     <w:lsdException w:name="Table Grid" w:uiPriority="39"/>
+    <w:lsdException w:name="Table Theme" w:semiHidden="1" w:unhideWhenUsed="1"/>
     <w:lsdException w:name="Placeholder Text" w:semiHidden="1"/>
     <w:lsdException w:name="No Spacing" w:uiPriority="1" w:qFormat="1"/>
     <w:lsdException w:name="Light Shading" w:uiPriority="60"/>

</xml_diff>

<commit_message>
adding risk assessments edits
</commit_message>
<xml_diff>
--- a/projectNonCodeFiles/Risk Assessment.docx
+++ b/projectNonCodeFiles/Risk Assessment.docx
@@ -135,6 +135,85 @@
       <w:pPr>
         <w:pStyle w:val="ListParagraph"/>
         <w:numPr>
+          <w:ilvl w:val="2"/>
+          <w:numId w:val="1"/>
+        </w:numPr>
+        <w:rPr>
+          <w:rFonts w:cstheme="minorHAnsi"/>
+        </w:rPr>
+      </w:pPr>
+      <w:r>
+        <w:rPr>
+          <w:rFonts w:cstheme="minorHAnsi"/>
+        </w:rPr>
+        <w:t xml:space="preserve">Found a good guide from Azure: </w:t>
+      </w:r>
+      <w:hyperlink r:id="rId5" w:history="1">
+        <w:r>
+          <w:rPr>
+            <w:rStyle w:val="Hyperlink"/>
+            <w:rFonts w:cstheme="minorHAnsi"/>
+          </w:rPr>
+          <w:t xml:space="preserve">Android </w:t>
+        </w:r>
+        <w:proofErr w:type="spellStart"/>
+        <w:r>
+          <w:rPr>
+            <w:rStyle w:val="Hyperlink"/>
+            <w:rFonts w:cstheme="minorHAnsi"/>
+          </w:rPr>
+          <w:t>PoC</w:t>
+        </w:r>
+        <w:proofErr w:type="spellEnd"/>
+        <w:r>
+          <w:rPr>
+            <w:rStyle w:val="Hyperlink"/>
+            <w:rFonts w:cstheme="minorHAnsi"/>
+          </w:rPr>
+          <w:t xml:space="preserve"> example</w:t>
+        </w:r>
+      </w:hyperlink>
+    </w:p>
+    <w:p>
+      <w:pPr>
+        <w:pStyle w:val="ListParagraph"/>
+        <w:numPr>
+          <w:ilvl w:val="2"/>
+          <w:numId w:val="1"/>
+        </w:numPr>
+        <w:rPr>
+          <w:rFonts w:cstheme="minorHAnsi"/>
+        </w:rPr>
+      </w:pPr>
+      <w:r>
+        <w:rPr>
+          <w:rFonts w:cstheme="minorHAnsi"/>
+        </w:rPr>
+        <w:t xml:space="preserve">Java Azure TTS guide: </w:t>
+      </w:r>
+      <w:hyperlink r:id="rId6" w:history="1">
+        <w:r>
+          <w:rPr>
+            <w:rStyle w:val="Hyperlink"/>
+            <w:rFonts w:cstheme="minorHAnsi"/>
+          </w:rPr>
+          <w:t xml:space="preserve">Java TTS </w:t>
+        </w:r>
+        <w:proofErr w:type="spellStart"/>
+        <w:r>
+          <w:rPr>
+            <w:rStyle w:val="Hyperlink"/>
+            <w:rFonts w:cstheme="minorHAnsi"/>
+          </w:rPr>
+          <w:t>PoC</w:t>
+        </w:r>
+        <w:proofErr w:type="spellEnd"/>
+      </w:hyperlink>
+    </w:p>
+    <w:p>
+      <w:pPr>
+        <w:pStyle w:val="ListParagraph"/>
+        <w:numPr>
           <w:ilvl w:val="1"/>
           <w:numId w:val="1"/>
         </w:numPr>
@@ -167,60 +246,6 @@
       <w:pPr>
         <w:pStyle w:val="ListParagraph"/>
         <w:numPr>
-          <w:ilvl w:val="0"/>
-          <w:numId w:val="1"/>
-        </w:numPr>
-        <w:rPr>
-          <w:rFonts w:cstheme="minorHAnsi"/>
-        </w:rPr>
-      </w:pPr>
-      <w:r>
-        <w:rPr>
-          <w:rFonts w:cstheme="minorHAnsi"/>
-        </w:rPr>
-        <w:t>Cloud storage (database, blob, what?)</w:t>
-      </w:r>
-      <w:r>
-        <w:rPr>
-          <w:rFonts w:cstheme="minorHAnsi"/>
-        </w:rPr>
-        <w:t xml:space="preserve"> – </w:t>
-      </w:r>
-      <w:r>
-        <w:rPr>
-          <w:rFonts w:cstheme="minorHAnsi"/>
-        </w:rPr>
-        <w:t>Ruben</w:t>
-      </w:r>
-      <w:r>
-        <w:rPr>
-          <w:rFonts w:cstheme="minorHAnsi"/>
-        </w:rPr>
-        <w:t xml:space="preserve"> </w:t>
-      </w:r>
-    </w:p>
-    <w:p>
-      <w:pPr>
-        <w:pStyle w:val="ListParagraph"/>
-        <w:numPr>
-          <w:ilvl w:val="1"/>
-          <w:numId w:val="1"/>
-        </w:numPr>
-        <w:rPr>
-          <w:rFonts w:cstheme="minorHAnsi"/>
-        </w:rPr>
-      </w:pPr>
-      <w:r>
-        <w:rPr>
-          <w:rFonts w:cstheme="minorHAnsi"/>
-        </w:rPr>
-        <w:t>Dependent upon data model, but likely:</w:t>
-      </w:r>
-    </w:p>
-    <w:p>
-      <w:pPr>
-        <w:pStyle w:val="ListParagraph"/>
-        <w:numPr>
           <w:ilvl w:val="2"/>
           <w:numId w:val="1"/>
         </w:numPr>
@@ -232,27 +257,39 @@
         <w:rPr>
           <w:rFonts w:cstheme="minorHAnsi"/>
         </w:rPr>
-        <w:t xml:space="preserve">Azure </w:t>
+        <w:t xml:space="preserve">Created </w:t>
       </w:r>
       <w:proofErr w:type="spellStart"/>
       <w:r>
         <w:rPr>
           <w:rFonts w:cstheme="minorHAnsi"/>
         </w:rPr>
-        <w:t>a</w:t>
-      </w:r>
-      <w:r>
-        <w:rPr>
-          <w:rFonts w:cstheme="minorHAnsi"/>
-        </w:rPr>
-        <w:t>Blob</w:t>
+        <w:t>PoC</w:t>
       </w:r>
       <w:proofErr w:type="spellEnd"/>
       <w:r>
         <w:rPr>
           <w:rFonts w:cstheme="minorHAnsi"/>
         </w:rPr>
-        <w:t xml:space="preserve"> storage for stored images</w:t>
+        <w:t xml:space="preserve"> around the Android Text to Speech API</w:t>
+      </w:r>
+    </w:p>
+    <w:p>
+      <w:pPr>
+        <w:pStyle w:val="ListParagraph"/>
+        <w:numPr>
+          <w:ilvl w:val="3"/>
+          <w:numId w:val="1"/>
+        </w:numPr>
+        <w:rPr>
+          <w:rFonts w:cstheme="minorHAnsi"/>
+        </w:rPr>
+      </w:pPr>
+      <w:r>
+        <w:rPr>
+          <w:rFonts w:cstheme="minorHAnsi"/>
+        </w:rPr>
+        <w:t>We may use this API whenever the internet connection is poor.</w:t>
       </w:r>
     </w:p>
     <w:p>
@@ -270,289 +307,21 @@
         <w:rPr>
           <w:rFonts w:cstheme="minorHAnsi"/>
         </w:rPr>
-        <w:t>Azure Database for all other data persistence</w:t>
-      </w:r>
-    </w:p>
-    <w:p>
-      <w:pPr>
-        <w:pStyle w:val="ListParagraph"/>
-        <w:numPr>
-          <w:ilvl w:val="0"/>
-          <w:numId w:val="1"/>
-        </w:numPr>
-        <w:rPr>
-          <w:rFonts w:cstheme="minorHAnsi"/>
-        </w:rPr>
-      </w:pPr>
-      <w:r>
-        <w:rPr>
-          <w:rFonts w:cstheme="minorHAnsi"/>
-        </w:rPr>
-        <w:t>Working with the camera/</w:t>
+        <w:t>Tried to implement the following guide above from Azure for Text to Speech (TTS</w:t>
       </w:r>
       <w:proofErr w:type="gramStart"/>
       <w:r>
         <w:rPr>
           <w:rFonts w:cstheme="minorHAnsi"/>
         </w:rPr>
-        <w:t>images</w:t>
+        <w:t>), but</w:t>
       </w:r>
       <w:proofErr w:type="gramEnd"/>
       <w:r>
         <w:rPr>
           <w:rFonts w:cstheme="minorHAnsi"/>
         </w:rPr>
-        <w:t xml:space="preserve"> API on the phone</w:t>
-      </w:r>
-      <w:r>
-        <w:rPr>
-          <w:rFonts w:cstheme="minorHAnsi"/>
-        </w:rPr>
-        <w:t xml:space="preserve"> – </w:t>
-      </w:r>
-      <w:r>
-        <w:rPr>
-          <w:rFonts w:cstheme="minorHAnsi"/>
-        </w:rPr>
-        <w:t>Kenyon Bunker</w:t>
-      </w:r>
-      <w:r>
-        <w:rPr>
-          <w:rFonts w:cstheme="minorHAnsi"/>
-        </w:rPr>
-        <w:t xml:space="preserve"> </w:t>
-      </w:r>
-    </w:p>
-    <w:p>
-      <w:pPr>
-        <w:pStyle w:val="ListParagraph"/>
-        <w:numPr>
-          <w:ilvl w:val="1"/>
-          <w:numId w:val="1"/>
-        </w:numPr>
-        <w:rPr>
-          <w:rFonts w:cstheme="minorHAnsi"/>
-        </w:rPr>
-      </w:pPr>
-      <w:r>
-        <w:rPr>
-          <w:rFonts w:cstheme="minorHAnsi"/>
-          <w:color w:val="FF0000"/>
-        </w:rPr>
-        <w:t xml:space="preserve">Update: </w:t>
-      </w:r>
-      <w:r>
-        <w:rPr>
-          <w:rFonts w:cstheme="minorHAnsi"/>
-        </w:rPr>
-        <w:t xml:space="preserve">Done </w:t>
-      </w:r>
-      <w:r>
-        <w:rPr>
-          <w:rFonts w:cstheme="minorHAnsi"/>
-        </w:rPr>
-        <w:t xml:space="preserve">- </w:t>
-      </w:r>
-      <w:r>
-        <w:rPr>
-          <w:rFonts w:cstheme="minorHAnsi"/>
-        </w:rPr>
-        <w:t>Research using the camera within the app</w:t>
-      </w:r>
-      <w:r>
-        <w:rPr>
-          <w:rFonts w:cstheme="minorHAnsi"/>
-        </w:rPr>
-        <w:t xml:space="preserve"> - Done</w:t>
-      </w:r>
-    </w:p>
-    <w:p>
-      <w:pPr>
-        <w:pStyle w:val="ListParagraph"/>
-        <w:numPr>
-          <w:ilvl w:val="1"/>
-          <w:numId w:val="1"/>
-        </w:numPr>
-        <w:rPr>
-          <w:rFonts w:cstheme="minorHAnsi"/>
-        </w:rPr>
-      </w:pPr>
-      <w:r>
-        <w:rPr>
-          <w:rFonts w:cstheme="minorHAnsi"/>
-        </w:rPr>
-        <w:t xml:space="preserve">Research storing </w:t>
-      </w:r>
-      <w:r>
-        <w:rPr>
-          <w:rFonts w:cstheme="minorHAnsi"/>
-        </w:rPr>
-        <w:t>images</w:t>
-      </w:r>
-      <w:r>
-        <w:rPr>
-          <w:rFonts w:cstheme="minorHAnsi"/>
-        </w:rPr>
-        <w:t xml:space="preserve"> from the camera elsewhere, (i.e. where our app would likely need to reference it from)</w:t>
-      </w:r>
-    </w:p>
-    <w:p>
-      <w:pPr>
-        <w:pStyle w:val="ListParagraph"/>
-        <w:numPr>
-          <w:ilvl w:val="2"/>
-          <w:numId w:val="1"/>
-        </w:numPr>
-        <w:rPr>
-          <w:rFonts w:cstheme="minorHAnsi"/>
-        </w:rPr>
-      </w:pPr>
-      <w:r>
-        <w:rPr>
-          <w:rFonts w:cstheme="minorHAnsi"/>
-          <w:color w:val="FF0000"/>
-        </w:rPr>
-        <w:t>Update</w:t>
-      </w:r>
-      <w:r>
-        <w:rPr>
-          <w:rFonts w:cstheme="minorHAnsi"/>
-        </w:rPr>
-        <w:t>: Internal and Blob</w:t>
-      </w:r>
-    </w:p>
-    <w:p>
-      <w:pPr>
-        <w:pStyle w:val="ListParagraph"/>
-        <w:numPr>
-          <w:ilvl w:val="1"/>
-          <w:numId w:val="1"/>
-        </w:numPr>
-        <w:rPr>
-          <w:rFonts w:cstheme="minorHAnsi"/>
-        </w:rPr>
-      </w:pPr>
-      <w:r>
-        <w:rPr>
-          <w:rFonts w:cstheme="minorHAnsi"/>
-        </w:rPr>
-        <w:t>Research accessing the photo album from within the app for our app’s use</w:t>
-      </w:r>
-    </w:p>
-    <w:p>
-      <w:pPr>
-        <w:pStyle w:val="ListParagraph"/>
-        <w:numPr>
-          <w:ilvl w:val="2"/>
-          <w:numId w:val="1"/>
-        </w:numPr>
-        <w:rPr>
-          <w:rFonts w:cstheme="minorHAnsi"/>
-        </w:rPr>
-      </w:pPr>
-      <w:r>
-        <w:rPr>
-          <w:rFonts w:cstheme="minorHAnsi"/>
-          <w:color w:val="FF0000"/>
-        </w:rPr>
-        <w:t>Update</w:t>
-      </w:r>
-      <w:r>
-        <w:rPr>
-          <w:rFonts w:cstheme="minorHAnsi"/>
-        </w:rPr>
-        <w:t>:</w:t>
-      </w:r>
-    </w:p>
-    <w:p>
-      <w:pPr>
-        <w:pStyle w:val="ListParagraph"/>
-        <w:numPr>
-          <w:ilvl w:val="2"/>
-          <w:numId w:val="1"/>
-        </w:numPr>
-        <w:rPr>
-          <w:rFonts w:cstheme="minorHAnsi"/>
-        </w:rPr>
-      </w:pPr>
-      <w:r>
-        <w:rPr>
-          <w:rFonts w:cstheme="minorHAnsi"/>
-        </w:rPr>
-        <w:t>It</w:t>
-      </w:r>
-      <w:r>
-        <w:rPr>
-          <w:rFonts w:cstheme="minorHAnsi"/>
-        </w:rPr>
-        <w:t xml:space="preserve"> should only be visible to the app</w:t>
-      </w:r>
-    </w:p>
-    <w:p>
-      <w:pPr>
-        <w:pStyle w:val="ListParagraph"/>
-        <w:numPr>
-          <w:ilvl w:val="2"/>
-          <w:numId w:val="1"/>
-        </w:numPr>
-        <w:rPr>
-          <w:rFonts w:cstheme="minorHAnsi"/>
-        </w:rPr>
-      </w:pPr>
-      <w:r>
-        <w:rPr>
-          <w:rFonts w:cstheme="minorHAnsi"/>
-        </w:rPr>
-        <w:t>And images to be removed if the app is uninstalled</w:t>
-      </w:r>
-    </w:p>
-    <w:p>
-      <w:pPr>
-        <w:pStyle w:val="ListParagraph"/>
-        <w:numPr>
-          <w:ilvl w:val="2"/>
-          <w:numId w:val="1"/>
-        </w:numPr>
-        <w:rPr>
-          <w:rFonts w:cstheme="minorHAnsi"/>
-        </w:rPr>
-      </w:pPr>
-      <w:r>
-        <w:rPr>
-          <w:rFonts w:cstheme="minorHAnsi"/>
-        </w:rPr>
-        <w:t>Delete images on local device after a week</w:t>
-      </w:r>
-    </w:p>
-    <w:p>
-      <w:pPr>
-        <w:pStyle w:val="ListParagraph"/>
-        <w:numPr>
-          <w:ilvl w:val="1"/>
-          <w:numId w:val="1"/>
-        </w:numPr>
-        <w:rPr>
-          <w:rFonts w:cstheme="minorHAnsi"/>
-        </w:rPr>
-      </w:pPr>
-      <w:r>
-        <w:rPr>
-          <w:rFonts w:cstheme="minorHAnsi"/>
-          <w:color w:val="FF0000"/>
-        </w:rPr>
-        <w:t>Update</w:t>
-      </w:r>
-      <w:r>
-        <w:rPr>
-          <w:rFonts w:cstheme="minorHAnsi"/>
-        </w:rPr>
-        <w:t xml:space="preserve">: </w:t>
-      </w:r>
-      <w:r>
-        <w:rPr>
-          <w:rFonts w:cstheme="minorHAnsi"/>
-        </w:rPr>
-        <w:t xml:space="preserve">Create a small </w:t>
+        <w:t xml:space="preserve"> ran into some issues. Will continue research trying to implement a </w:t>
       </w:r>
       <w:proofErr w:type="spellStart"/>
       <w:r>
@@ -566,25 +335,7 @@
         <w:rPr>
           <w:rFonts w:cstheme="minorHAnsi"/>
         </w:rPr>
-        <w:t xml:space="preserve"> to use as a reference for our app approach</w:t>
-      </w:r>
-    </w:p>
-    <w:p>
-      <w:pPr>
-        <w:pStyle w:val="ListParagraph"/>
-        <w:numPr>
-          <w:ilvl w:val="2"/>
-          <w:numId w:val="1"/>
-        </w:numPr>
-        <w:rPr>
-          <w:rFonts w:cstheme="minorHAnsi"/>
-        </w:rPr>
-      </w:pPr>
-      <w:r>
-        <w:rPr>
-          <w:rFonts w:cstheme="minorHAnsi"/>
-        </w:rPr>
-        <w:t>In progress</w:t>
+        <w:t xml:space="preserve"> with Azure for project. – 6/1/19 GW</w:t>
       </w:r>
       <w:bookmarkStart w:id="0" w:name="_GoBack"/>
       <w:bookmarkEnd w:id="0"/>
@@ -593,6 +344,430 @@
       <w:pPr>
         <w:pStyle w:val="ListParagraph"/>
         <w:numPr>
+          <w:ilvl w:val="0"/>
+          <w:numId w:val="1"/>
+        </w:numPr>
+        <w:rPr>
+          <w:rFonts w:cstheme="minorHAnsi"/>
+        </w:rPr>
+      </w:pPr>
+      <w:r>
+        <w:rPr>
+          <w:rFonts w:cstheme="minorHAnsi"/>
+        </w:rPr>
+        <w:t>Cloud storage (database, blob, what?)</w:t>
+      </w:r>
+      <w:r>
+        <w:rPr>
+          <w:rFonts w:cstheme="minorHAnsi"/>
+        </w:rPr>
+        <w:t xml:space="preserve"> – </w:t>
+      </w:r>
+      <w:r>
+        <w:rPr>
+          <w:rFonts w:cstheme="minorHAnsi"/>
+        </w:rPr>
+        <w:t>Ruben</w:t>
+      </w:r>
+      <w:r>
+        <w:rPr>
+          <w:rFonts w:cstheme="minorHAnsi"/>
+        </w:rPr>
+        <w:t xml:space="preserve"> </w:t>
+      </w:r>
+    </w:p>
+    <w:p>
+      <w:pPr>
+        <w:pStyle w:val="ListParagraph"/>
+        <w:numPr>
+          <w:ilvl w:val="1"/>
+          <w:numId w:val="1"/>
+        </w:numPr>
+        <w:rPr>
+          <w:rFonts w:cstheme="minorHAnsi"/>
+        </w:rPr>
+      </w:pPr>
+      <w:r>
+        <w:rPr>
+          <w:rFonts w:cstheme="minorHAnsi"/>
+        </w:rPr>
+        <w:t>Dependent upon data model, but likely:</w:t>
+      </w:r>
+    </w:p>
+    <w:p>
+      <w:pPr>
+        <w:pStyle w:val="ListParagraph"/>
+        <w:numPr>
+          <w:ilvl w:val="2"/>
+          <w:numId w:val="1"/>
+        </w:numPr>
+        <w:rPr>
+          <w:rFonts w:cstheme="minorHAnsi"/>
+        </w:rPr>
+      </w:pPr>
+      <w:r>
+        <w:rPr>
+          <w:rFonts w:cstheme="minorHAnsi"/>
+        </w:rPr>
+        <w:t xml:space="preserve">Azure </w:t>
+      </w:r>
+      <w:proofErr w:type="spellStart"/>
+      <w:r>
+        <w:rPr>
+          <w:rFonts w:cstheme="minorHAnsi"/>
+        </w:rPr>
+        <w:t>a</w:t>
+      </w:r>
+      <w:r>
+        <w:rPr>
+          <w:rFonts w:cstheme="minorHAnsi"/>
+        </w:rPr>
+        <w:t>Blob</w:t>
+      </w:r>
+      <w:proofErr w:type="spellEnd"/>
+      <w:r>
+        <w:rPr>
+          <w:rFonts w:cstheme="minorHAnsi"/>
+        </w:rPr>
+        <w:t xml:space="preserve"> storage for stored images</w:t>
+      </w:r>
+    </w:p>
+    <w:p>
+      <w:pPr>
+        <w:pStyle w:val="ListParagraph"/>
+        <w:numPr>
+          <w:ilvl w:val="2"/>
+          <w:numId w:val="1"/>
+        </w:numPr>
+        <w:rPr>
+          <w:rFonts w:cstheme="minorHAnsi"/>
+        </w:rPr>
+      </w:pPr>
+      <w:r>
+        <w:rPr>
+          <w:rFonts w:cstheme="minorHAnsi"/>
+        </w:rPr>
+        <w:t>Azure Database for all other data persistence</w:t>
+      </w:r>
+    </w:p>
+    <w:p>
+      <w:pPr>
+        <w:pStyle w:val="ListParagraph"/>
+        <w:numPr>
+          <w:ilvl w:val="0"/>
+          <w:numId w:val="1"/>
+        </w:numPr>
+        <w:rPr>
+          <w:rFonts w:cstheme="minorHAnsi"/>
+        </w:rPr>
+      </w:pPr>
+      <w:r>
+        <w:rPr>
+          <w:rFonts w:cstheme="minorHAnsi"/>
+        </w:rPr>
+        <w:t>Working with the camera/</w:t>
+      </w:r>
+      <w:proofErr w:type="gramStart"/>
+      <w:r>
+        <w:rPr>
+          <w:rFonts w:cstheme="minorHAnsi"/>
+        </w:rPr>
+        <w:t>images</w:t>
+      </w:r>
+      <w:proofErr w:type="gramEnd"/>
+      <w:r>
+        <w:rPr>
+          <w:rFonts w:cstheme="minorHAnsi"/>
+        </w:rPr>
+        <w:t xml:space="preserve"> API on the phone</w:t>
+      </w:r>
+      <w:r>
+        <w:rPr>
+          <w:rFonts w:cstheme="minorHAnsi"/>
+        </w:rPr>
+        <w:t xml:space="preserve"> – </w:t>
+      </w:r>
+      <w:r>
+        <w:rPr>
+          <w:rFonts w:cstheme="minorHAnsi"/>
+        </w:rPr>
+        <w:t>Kenyon Bunker</w:t>
+      </w:r>
+      <w:r>
+        <w:rPr>
+          <w:rFonts w:cstheme="minorHAnsi"/>
+        </w:rPr>
+        <w:t xml:space="preserve"> </w:t>
+      </w:r>
+    </w:p>
+    <w:p>
+      <w:pPr>
+        <w:pStyle w:val="ListParagraph"/>
+        <w:numPr>
+          <w:ilvl w:val="1"/>
+          <w:numId w:val="1"/>
+        </w:numPr>
+        <w:rPr>
+          <w:rFonts w:cstheme="minorHAnsi"/>
+        </w:rPr>
+      </w:pPr>
+      <w:r>
+        <w:rPr>
+          <w:rFonts w:cstheme="minorHAnsi"/>
+          <w:color w:val="FF0000"/>
+        </w:rPr>
+        <w:t xml:space="preserve">Update: </w:t>
+      </w:r>
+      <w:r>
+        <w:rPr>
+          <w:rFonts w:cstheme="minorHAnsi"/>
+        </w:rPr>
+        <w:t xml:space="preserve">Done </w:t>
+      </w:r>
+      <w:r>
+        <w:rPr>
+          <w:rFonts w:cstheme="minorHAnsi"/>
+        </w:rPr>
+        <w:t xml:space="preserve">- </w:t>
+      </w:r>
+      <w:r>
+        <w:rPr>
+          <w:rFonts w:cstheme="minorHAnsi"/>
+        </w:rPr>
+        <w:t>Research using the camera within the app</w:t>
+      </w:r>
+      <w:r>
+        <w:rPr>
+          <w:rFonts w:cstheme="minorHAnsi"/>
+        </w:rPr>
+        <w:t xml:space="preserve"> - Done</w:t>
+      </w:r>
+    </w:p>
+    <w:p>
+      <w:pPr>
+        <w:pStyle w:val="ListParagraph"/>
+        <w:numPr>
+          <w:ilvl w:val="1"/>
+          <w:numId w:val="1"/>
+        </w:numPr>
+        <w:rPr>
+          <w:rFonts w:cstheme="minorHAnsi"/>
+        </w:rPr>
+      </w:pPr>
+      <w:r>
+        <w:rPr>
+          <w:rFonts w:cstheme="minorHAnsi"/>
+        </w:rPr>
+        <w:t xml:space="preserve">Research storing </w:t>
+      </w:r>
+      <w:r>
+        <w:rPr>
+          <w:rFonts w:cstheme="minorHAnsi"/>
+        </w:rPr>
+        <w:t>images</w:t>
+      </w:r>
+      <w:r>
+        <w:rPr>
+          <w:rFonts w:cstheme="minorHAnsi"/>
+        </w:rPr>
+        <w:t xml:space="preserve"> from the camera elsewhere, (i.e. where our app would likely need to reference it from)</w:t>
+      </w:r>
+    </w:p>
+    <w:p>
+      <w:pPr>
+        <w:pStyle w:val="ListParagraph"/>
+        <w:numPr>
+          <w:ilvl w:val="2"/>
+          <w:numId w:val="1"/>
+        </w:numPr>
+        <w:rPr>
+          <w:rFonts w:cstheme="minorHAnsi"/>
+        </w:rPr>
+      </w:pPr>
+      <w:r>
+        <w:rPr>
+          <w:rFonts w:cstheme="minorHAnsi"/>
+          <w:color w:val="FF0000"/>
+        </w:rPr>
+        <w:t>Update</w:t>
+      </w:r>
+      <w:r>
+        <w:rPr>
+          <w:rFonts w:cstheme="minorHAnsi"/>
+        </w:rPr>
+        <w:t>: Internal and Blob</w:t>
+      </w:r>
+    </w:p>
+    <w:p>
+      <w:pPr>
+        <w:pStyle w:val="ListParagraph"/>
+        <w:numPr>
+          <w:ilvl w:val="1"/>
+          <w:numId w:val="1"/>
+        </w:numPr>
+        <w:rPr>
+          <w:rFonts w:cstheme="minorHAnsi"/>
+        </w:rPr>
+      </w:pPr>
+      <w:r>
+        <w:rPr>
+          <w:rFonts w:cstheme="minorHAnsi"/>
+        </w:rPr>
+        <w:t>Research accessing the photo album from within the app for our app’s use</w:t>
+      </w:r>
+    </w:p>
+    <w:p>
+      <w:pPr>
+        <w:pStyle w:val="ListParagraph"/>
+        <w:numPr>
+          <w:ilvl w:val="2"/>
+          <w:numId w:val="1"/>
+        </w:numPr>
+        <w:rPr>
+          <w:rFonts w:cstheme="minorHAnsi"/>
+        </w:rPr>
+      </w:pPr>
+      <w:r>
+        <w:rPr>
+          <w:rFonts w:cstheme="minorHAnsi"/>
+          <w:color w:val="FF0000"/>
+        </w:rPr>
+        <w:t>Update</w:t>
+      </w:r>
+      <w:r>
+        <w:rPr>
+          <w:rFonts w:cstheme="minorHAnsi"/>
+        </w:rPr>
+        <w:t>:</w:t>
+      </w:r>
+    </w:p>
+    <w:p>
+      <w:pPr>
+        <w:pStyle w:val="ListParagraph"/>
+        <w:numPr>
+          <w:ilvl w:val="2"/>
+          <w:numId w:val="1"/>
+        </w:numPr>
+        <w:rPr>
+          <w:rFonts w:cstheme="minorHAnsi"/>
+        </w:rPr>
+      </w:pPr>
+      <w:r>
+        <w:rPr>
+          <w:rFonts w:cstheme="minorHAnsi"/>
+        </w:rPr>
+        <w:t>It</w:t>
+      </w:r>
+      <w:r>
+        <w:rPr>
+          <w:rFonts w:cstheme="minorHAnsi"/>
+        </w:rPr>
+        <w:t xml:space="preserve"> should only be visible to the app</w:t>
+      </w:r>
+    </w:p>
+    <w:p>
+      <w:pPr>
+        <w:pStyle w:val="ListParagraph"/>
+        <w:numPr>
+          <w:ilvl w:val="2"/>
+          <w:numId w:val="1"/>
+        </w:numPr>
+        <w:rPr>
+          <w:rFonts w:cstheme="minorHAnsi"/>
+        </w:rPr>
+      </w:pPr>
+      <w:r>
+        <w:rPr>
+          <w:rFonts w:cstheme="minorHAnsi"/>
+        </w:rPr>
+        <w:t>And images to be removed if the app is uninstalled</w:t>
+      </w:r>
+    </w:p>
+    <w:p>
+      <w:pPr>
+        <w:pStyle w:val="ListParagraph"/>
+        <w:numPr>
+          <w:ilvl w:val="2"/>
+          <w:numId w:val="1"/>
+        </w:numPr>
+        <w:rPr>
+          <w:rFonts w:cstheme="minorHAnsi"/>
+        </w:rPr>
+      </w:pPr>
+      <w:r>
+        <w:rPr>
+          <w:rFonts w:cstheme="minorHAnsi"/>
+        </w:rPr>
+        <w:t>Delete images on local device after a week</w:t>
+      </w:r>
+    </w:p>
+    <w:p>
+      <w:pPr>
+        <w:pStyle w:val="ListParagraph"/>
+        <w:numPr>
+          <w:ilvl w:val="1"/>
+          <w:numId w:val="1"/>
+        </w:numPr>
+        <w:rPr>
+          <w:rFonts w:cstheme="minorHAnsi"/>
+        </w:rPr>
+      </w:pPr>
+      <w:r>
+        <w:rPr>
+          <w:rFonts w:cstheme="minorHAnsi"/>
+          <w:color w:val="FF0000"/>
+        </w:rPr>
+        <w:t>Update</w:t>
+      </w:r>
+      <w:r>
+        <w:rPr>
+          <w:rFonts w:cstheme="minorHAnsi"/>
+        </w:rPr>
+        <w:t xml:space="preserve">: </w:t>
+      </w:r>
+      <w:r>
+        <w:rPr>
+          <w:rFonts w:cstheme="minorHAnsi"/>
+        </w:rPr>
+        <w:t xml:space="preserve">Create a small </w:t>
+      </w:r>
+      <w:proofErr w:type="spellStart"/>
+      <w:r>
+        <w:rPr>
+          <w:rFonts w:cstheme="minorHAnsi"/>
+        </w:rPr>
+        <w:t>PoC</w:t>
+      </w:r>
+      <w:proofErr w:type="spellEnd"/>
+      <w:r>
+        <w:rPr>
+          <w:rFonts w:cstheme="minorHAnsi"/>
+        </w:rPr>
+        <w:t xml:space="preserve"> to use as a reference for our app approach</w:t>
+      </w:r>
+    </w:p>
+    <w:p>
+      <w:pPr>
+        <w:pStyle w:val="ListParagraph"/>
+        <w:numPr>
+          <w:ilvl w:val="2"/>
+          <w:numId w:val="1"/>
+        </w:numPr>
+        <w:rPr>
+          <w:rFonts w:cstheme="minorHAnsi"/>
+        </w:rPr>
+      </w:pPr>
+      <w:r>
+        <w:rPr>
+          <w:rFonts w:cstheme="minorHAnsi"/>
+        </w:rPr>
+        <w:t>In progress</w:t>
+      </w:r>
+    </w:p>
+    <w:p>
+      <w:pPr>
+        <w:pStyle w:val="ListParagraph"/>
+        <w:numPr>
           <w:ilvl w:val="1"/>
           <w:numId w:val="1"/>
         </w:numPr>
@@ -627,7 +802,7 @@
         </w:rPr>
         <w:t xml:space="preserve"> </w:t>
       </w:r>
-      <w:hyperlink r:id="rId5" w:history="1">
+      <w:hyperlink r:id="rId7" w:history="1">
         <w:r>
           <w:rPr>
             <w:rStyle w:val="Hyperlink"/>
@@ -795,6 +970,7 @@
         <w:rPr>
           <w:rFonts w:cstheme="minorHAnsi"/>
         </w:rPr>
+        <w:lastRenderedPageBreak/>
         <w:t>Release the Camera - After using the camera, your application must properly release it for use by other applications.</w:t>
       </w:r>
     </w:p>

</xml_diff>

<commit_message>
OCR edits to risk assessment doc
</commit_message>
<xml_diff>
--- a/projectNonCodeFiles/Risk Assessment.docx
+++ b/projectNonCodeFiles/Risk Assessment.docx
@@ -93,6 +93,73 @@
       <w:pPr>
         <w:pStyle w:val="ListParagraph"/>
         <w:numPr>
+          <w:ilvl w:val="1"/>
+          <w:numId w:val="1"/>
+        </w:numPr>
+        <w:rPr>
+          <w:rFonts w:cstheme="minorHAnsi"/>
+        </w:rPr>
+      </w:pPr>
+      <w:r>
+        <w:rPr>
+          <w:rFonts w:cstheme="minorHAnsi"/>
+          <w:color w:val="FF0000"/>
+        </w:rPr>
+        <w:t>OCR</w:t>
+      </w:r>
+      <w:r>
+        <w:rPr>
+          <w:rFonts w:cstheme="minorHAnsi"/>
+          <w:color w:val="FF0000"/>
+        </w:rPr>
+        <w:t xml:space="preserve"> Update</w:t>
+      </w:r>
+      <w:r>
+        <w:rPr>
+          <w:rFonts w:cstheme="minorHAnsi"/>
+          <w:color w:val="FF0000"/>
+        </w:rPr>
+        <w:t xml:space="preserve"> </w:t>
+      </w:r>
+      <w:r>
+        <w:rPr>
+          <w:rFonts w:cstheme="minorHAnsi"/>
+        </w:rPr>
+        <w:t xml:space="preserve">- I'm able to use the API without issue in standard java using primarily </w:t>
+      </w:r>
+      <w:proofErr w:type="spellStart"/>
+      <w:r>
+        <w:rPr>
+          <w:rFonts w:cstheme="minorHAnsi"/>
+        </w:rPr>
+        <w:t>HttpUrlConnection</w:t>
+      </w:r>
+      <w:proofErr w:type="spellEnd"/>
+      <w:r>
+        <w:rPr>
+          <w:rFonts w:cstheme="minorHAnsi"/>
+        </w:rPr>
+        <w:t xml:space="preserve">, and I can get a json response with the detected words from both a local image and a hosted image. I'm still working through how to get it all working within the Android framework. A couple of operations involve chaining API calls, so I'm still working through how to do that with threading and async but still in order, as well as how I might better encapsulate my code. More to come on that front. I think some of the work with the </w:t>
+      </w:r>
+      <w:proofErr w:type="spellStart"/>
+      <w:r>
+        <w:rPr>
+          <w:rFonts w:cstheme="minorHAnsi"/>
+        </w:rPr>
+        <w:t>OpenWeatherAPI</w:t>
+      </w:r>
+      <w:proofErr w:type="spellEnd"/>
+      <w:r>
+        <w:rPr>
+          <w:rFonts w:cstheme="minorHAnsi"/>
+        </w:rPr>
+        <w:t xml:space="preserve"> an Android has given me more ideas.</w:t>
+      </w:r>
+    </w:p>
+    <w:p>
+      <w:pPr>
+        <w:pStyle w:val="ListParagraph"/>
+        <w:numPr>
           <w:ilvl w:val="0"/>
           <w:numId w:val="1"/>
         </w:numPr>
@@ -142,6 +209,13 @@
           <w:rFonts w:cstheme="minorHAnsi"/>
         </w:rPr>
       </w:pPr>
+      <w:r>
+        <w:rPr>
+          <w:rFonts w:cstheme="minorHAnsi"/>
+          <w:color w:val="FF0000"/>
+        </w:rPr>
+        <w:t xml:space="preserve">Update: </w:t>
+      </w:r>
       <w:r>
         <w:rPr>
           <w:rFonts w:cstheme="minorHAnsi"/>
@@ -188,6 +262,20 @@
       <w:r>
         <w:rPr>
           <w:rFonts w:cstheme="minorHAnsi"/>
+          <w:color w:val="FF0000"/>
+        </w:rPr>
+        <w:t xml:space="preserve">Update: </w:t>
+      </w:r>
+      <w:r>
+        <w:rPr>
+          <w:rFonts w:cstheme="minorHAnsi"/>
+          <w:color w:val="FF0000"/>
+        </w:rPr>
+        <w:t xml:space="preserve"> </w:t>
+      </w:r>
+      <w:r>
+        <w:rPr>
+          <w:rFonts w:cstheme="minorHAnsi"/>
         </w:rPr>
         <w:t xml:space="preserve">Java Azure TTS guide: </w:t>
       </w:r>
@@ -256,89 +344,92 @@
       <w:r>
         <w:rPr>
           <w:rFonts w:cstheme="minorHAnsi"/>
-        </w:rPr>
-        <w:t xml:space="preserve">Created </w:t>
-      </w:r>
-      <w:proofErr w:type="spellStart"/>
-      <w:r>
-        <w:rPr>
-          <w:rFonts w:cstheme="minorHAnsi"/>
-        </w:rPr>
-        <w:t>PoC</w:t>
-      </w:r>
-      <w:proofErr w:type="spellEnd"/>
-      <w:r>
-        <w:rPr>
-          <w:rFonts w:cstheme="minorHAnsi"/>
-        </w:rPr>
-        <w:t xml:space="preserve"> around the Android Text to Speech API</w:t>
-      </w:r>
-    </w:p>
-    <w:p>
-      <w:pPr>
-        <w:pStyle w:val="ListParagraph"/>
-        <w:numPr>
-          <w:ilvl w:val="3"/>
-          <w:numId w:val="1"/>
-        </w:numPr>
-        <w:rPr>
-          <w:rFonts w:cstheme="minorHAnsi"/>
-        </w:rPr>
-      </w:pPr>
-      <w:r>
-        <w:rPr>
-          <w:rFonts w:cstheme="minorHAnsi"/>
-        </w:rPr>
-        <w:t>We may use this API whenever the internet connection is poor.</w:t>
-      </w:r>
-    </w:p>
-    <w:p>
-      <w:pPr>
-        <w:pStyle w:val="ListParagraph"/>
-        <w:numPr>
-          <w:ilvl w:val="2"/>
-          <w:numId w:val="1"/>
-        </w:numPr>
-        <w:rPr>
-          <w:rFonts w:cstheme="minorHAnsi"/>
-        </w:rPr>
-      </w:pPr>
-      <w:r>
-        <w:rPr>
-          <w:rFonts w:cstheme="minorHAnsi"/>
-        </w:rPr>
-        <w:t>Tried to implement the following guide above from Azure for Text to Speech (TTS</w:t>
-      </w:r>
-      <w:proofErr w:type="gramStart"/>
-      <w:r>
-        <w:rPr>
-          <w:rFonts w:cstheme="minorHAnsi"/>
-        </w:rPr>
-        <w:t>), but</w:t>
-      </w:r>
-      <w:proofErr w:type="gramEnd"/>
-      <w:r>
-        <w:rPr>
-          <w:rFonts w:cstheme="minorHAnsi"/>
-        </w:rPr>
-        <w:t xml:space="preserve"> ran into some issues. Will continue research trying to implement a </w:t>
-      </w:r>
-      <w:proofErr w:type="spellStart"/>
-      <w:r>
-        <w:rPr>
-          <w:rFonts w:cstheme="minorHAnsi"/>
-        </w:rPr>
-        <w:t>PoC</w:t>
-      </w:r>
-      <w:proofErr w:type="spellEnd"/>
-      <w:r>
-        <w:rPr>
-          <w:rFonts w:cstheme="minorHAnsi"/>
-        </w:rPr>
-        <w:t xml:space="preserve"> with Azure for project. – 6/1/19 GW</w:t>
+          <w:color w:val="FF0000"/>
+        </w:rPr>
+        <w:t xml:space="preserve">Update: </w:t>
+      </w:r>
+      <w:r>
+        <w:rPr>
+          <w:rFonts w:cstheme="minorHAnsi"/>
+          <w:color w:val="FF0000"/>
+        </w:rPr>
+        <w:t xml:space="preserve"> </w:t>
       </w:r>
       <w:bookmarkStart w:id="0" w:name="_GoBack"/>
       <w:bookmarkEnd w:id="0"/>
+      <w:r>
+        <w:rPr>
+          <w:rFonts w:cstheme="minorHAnsi"/>
+        </w:rPr>
+        <w:t xml:space="preserve">Created </w:t>
+      </w:r>
+      <w:proofErr w:type="spellStart"/>
+      <w:r>
+        <w:rPr>
+          <w:rFonts w:cstheme="minorHAnsi"/>
+        </w:rPr>
+        <w:t>PoC</w:t>
+      </w:r>
+      <w:proofErr w:type="spellEnd"/>
+      <w:r>
+        <w:rPr>
+          <w:rFonts w:cstheme="minorHAnsi"/>
+        </w:rPr>
+        <w:t xml:space="preserve"> around the Android Text to Speech API</w:t>
+      </w:r>
+    </w:p>
+    <w:p>
+      <w:pPr>
+        <w:pStyle w:val="ListParagraph"/>
+        <w:numPr>
+          <w:ilvl w:val="3"/>
+          <w:numId w:val="1"/>
+        </w:numPr>
+        <w:rPr>
+          <w:rFonts w:cstheme="minorHAnsi"/>
+        </w:rPr>
+      </w:pPr>
+      <w:r>
+        <w:rPr>
+          <w:rFonts w:cstheme="minorHAnsi"/>
+          <w:color w:val="FF0000"/>
+        </w:rPr>
+        <w:t xml:space="preserve">Update: </w:t>
+      </w:r>
+      <w:r>
+        <w:rPr>
+          <w:rFonts w:cstheme="minorHAnsi"/>
+        </w:rPr>
+        <w:t>Tried to implement the following guide above from Azure for Text to Speech (TTS</w:t>
+      </w:r>
+      <w:proofErr w:type="gramStart"/>
+      <w:r>
+        <w:rPr>
+          <w:rFonts w:cstheme="minorHAnsi"/>
+        </w:rPr>
+        <w:t>), but</w:t>
+      </w:r>
+      <w:proofErr w:type="gramEnd"/>
+      <w:r>
+        <w:rPr>
+          <w:rFonts w:cstheme="minorHAnsi"/>
+        </w:rPr>
+        <w:t xml:space="preserve"> ran into some issues. Will continue research trying to implement a </w:t>
+      </w:r>
+      <w:proofErr w:type="spellStart"/>
+      <w:r>
+        <w:rPr>
+          <w:rFonts w:cstheme="minorHAnsi"/>
+        </w:rPr>
+        <w:t>PoC</w:t>
+      </w:r>
+      <w:proofErr w:type="spellEnd"/>
+      <w:r>
+        <w:rPr>
+          <w:rFonts w:cstheme="minorHAnsi"/>
+        </w:rPr>
+        <w:t xml:space="preserve"> with Azure for project. – 6/1/19 GW</w:t>
+      </w:r>
     </w:p>
     <w:p>
       <w:pPr>
@@ -916,6 +1007,7 @@
         <w:rPr>
           <w:rFonts w:cstheme="minorHAnsi"/>
         </w:rPr>
+        <w:lastRenderedPageBreak/>
         <w:t>Build a Preview Layout - Once you have the camera preview class, create a view layout that incorporates the preview and the user interface controls you want.</w:t>
       </w:r>
     </w:p>
@@ -970,7 +1062,6 @@
         <w:rPr>
           <w:rFonts w:cstheme="minorHAnsi"/>
         </w:rPr>
-        <w:lastRenderedPageBreak/>
         <w:t>Release the Camera - After using the camera, your application must properly release it for use by other applications.</w:t>
       </w:r>
     </w:p>

</xml_diff>